<commit_message>
fixed a few bugs and now starting on  evaluation
</commit_message>
<xml_diff>
--- a/Basic Availibility User Stories draft.docx
+++ b/Basic Availibility User Stories draft.docx
@@ -62,8 +62,169 @@
       </w:r>
       <w:proofErr w:type="gramEnd"/>
       <w:r>
-        <w:t xml:space="preserve"> see that only one of the three updates failed and had to be retried. </w:t>
-      </w:r>
+        <w:t xml:space="preserve"> see that only one of the three upda</w:t>
+      </w:r>
+      <w:r>
+        <w:t xml:space="preserve">tes failed and had to be </w:t>
+      </w:r>
+      <w:proofErr w:type="spellStart"/>
+      <w:r>
+        <w:t>rettied</w:t>
+      </w:r>
+      <w:proofErr w:type="spellEnd"/>
+      <w:r>
+        <w:t xml:space="preserve">. </w:t>
+      </w:r>
+      <w:r>
+        <w:t xml:space="preserve"> The system should operate in the following way</w:t>
+      </w:r>
+    </w:p>
+    <w:p>
+      <w:pPr>
+        <w:ind w:left="360"/>
+        <w:rPr>
+          <w:b/>
+          <w:u w:val="single"/>
+        </w:rPr>
+      </w:pPr>
+      <w:r>
+        <w:t xml:space="preserve">1. I should set the system to become consistent </w:t>
+      </w:r>
+      <w:proofErr w:type="gramStart"/>
+      <w:r>
+        <w:t>every  100</w:t>
+      </w:r>
+      <w:proofErr w:type="gramEnd"/>
+      <w:r>
+        <w:t xml:space="preserve"> seconds using the </w:t>
+      </w:r>
+      <w:proofErr w:type="spellStart"/>
+      <w:r>
+        <w:t>changeValue</w:t>
+      </w:r>
+      <w:proofErr w:type="spellEnd"/>
+      <w:r>
+        <w:t xml:space="preserve"> service. This should be</w:t>
+      </w:r>
+      <w:r>
+        <w:t xml:space="preserve"> passed in as an integer along w</w:t>
+      </w:r>
+      <w:r>
+        <w:t>ith</w:t>
+      </w:r>
+      <w:r>
+        <w:t xml:space="preserve"> t</w:t>
+      </w:r>
+      <w:r>
+        <w:t>he n</w:t>
+      </w:r>
+      <w:r>
+        <w:t>a</w:t>
+      </w:r>
+      <w:r>
+        <w:t>me of the parameter in question.</w:t>
+      </w:r>
+    </w:p>
+    <w:p>
+      <w:r>
+        <w:rPr>
+          <w:b/>
+          <w:u w:val="single"/>
+        </w:rPr>
+        <w:t xml:space="preserve">     </w:t>
+      </w:r>
+      <w:r>
+        <w:t xml:space="preserve">2. I should use the </w:t>
+      </w:r>
+      <w:proofErr w:type="spellStart"/>
+      <w:r>
+        <w:t>changeValue</w:t>
+      </w:r>
+      <w:proofErr w:type="spellEnd"/>
+      <w:r>
+        <w:t xml:space="preserve"> service to se</w:t>
+      </w:r>
+      <w:r>
+        <w:t>t</w:t>
+      </w:r>
+      <w:bookmarkStart w:id="0" w:name="_GoBack"/>
+      <w:bookmarkEnd w:id="0"/>
+      <w:r>
+        <w:t xml:space="preserve"> the availability percentage to the amount specified above. This should be passed in as an integer along </w:t>
+      </w:r>
+      <w:proofErr w:type="spellStart"/>
+      <w:r>
+        <w:t>eitht</w:t>
+      </w:r>
+      <w:proofErr w:type="spellEnd"/>
+      <w:r>
+        <w:t xml:space="preserve"> he </w:t>
+      </w:r>
+      <w:proofErr w:type="spellStart"/>
+      <w:r>
+        <w:t>nme</w:t>
+      </w:r>
+      <w:proofErr w:type="spellEnd"/>
+      <w:r>
+        <w:t xml:space="preserve"> of the parameter in question. </w:t>
+      </w:r>
+    </w:p>
+    <w:p>
+      <w:r>
+        <w:t xml:space="preserve">   3. I should then send three updates to the system using the eventual consistency service using </w:t>
+      </w:r>
+      <w:proofErr w:type="gramStart"/>
+      <w:r>
+        <w:t xml:space="preserve">the  </w:t>
+      </w:r>
+      <w:proofErr w:type="spellStart"/>
+      <w:r>
+        <w:t>updateData</w:t>
+      </w:r>
+      <w:proofErr w:type="spellEnd"/>
+      <w:proofErr w:type="gramEnd"/>
+      <w:r>
+        <w:t xml:space="preserve"> service that I developed as part of the eventual consistency service.</w:t>
+      </w:r>
+    </w:p>
+    <w:p>
+      <w:r>
+        <w:t xml:space="preserve">4.After 100 seconds, I should use the stats service to check the availability statistics. This service should return a </w:t>
+      </w:r>
+      <w:proofErr w:type="spellStart"/>
+      <w:r>
+        <w:t>Json</w:t>
+      </w:r>
+      <w:proofErr w:type="spellEnd"/>
+      <w:r>
+        <w:t xml:space="preserve"> result containing the percentage of requests that were successful, the </w:t>
+      </w:r>
+      <w:proofErr w:type="gramStart"/>
+      <w:r>
+        <w:t>percentage  that</w:t>
+      </w:r>
+      <w:proofErr w:type="gramEnd"/>
+      <w:r>
+        <w:t xml:space="preserve"> failed,  and the total number of requests received.  The percentages should match those listed above </w:t>
+      </w:r>
+    </w:p>
+    <w:p>
+      <w:r>
+        <w:t xml:space="preserve">5. all </w:t>
+      </w:r>
+      <w:proofErr w:type="spellStart"/>
+      <w:r>
+        <w:t>fo</w:t>
+      </w:r>
+      <w:proofErr w:type="spellEnd"/>
+      <w:r>
+        <w:t xml:space="preserve"> the updates should have been persisted in the database, which I should be able to manually see if I inspect the </w:t>
+      </w:r>
+      <w:proofErr w:type="gramStart"/>
+      <w:r>
+        <w:t>database .</w:t>
+      </w:r>
+      <w:proofErr w:type="gramEnd"/>
     </w:p>
     <w:p>
       <w:pPr>
@@ -78,34 +239,174 @@
         </w:rPr>
       </w:pPr>
       <w:r>
-        <w:t>The System should be eventually consistent.  I should c</w:t>
-      </w:r>
-      <w:r>
-        <w:t>onfigure the system to have a 50</w:t>
-      </w:r>
-      <w:r>
-        <w:t>% success</w:t>
-      </w:r>
-      <w:r>
-        <w:t xml:space="preserve"> rate. I should send four updates into the </w:t>
-      </w:r>
-      <w:proofErr w:type="gramStart"/>
-      <w:r>
-        <w:t xml:space="preserve">system </w:t>
-      </w:r>
-      <w:r>
-        <w:t xml:space="preserve"> When</w:t>
-      </w:r>
-      <w:proofErr w:type="gramEnd"/>
-      <w:r>
-        <w:t xml:space="preserve"> I call the web service that returns availability statistics, I  should see that only </w:t>
-      </w:r>
-      <w:r>
-        <w:t xml:space="preserve">two of the four </w:t>
-      </w:r>
-      <w:r>
-        <w:t xml:space="preserve">updates failed and had to be retried. </w:t>
-      </w:r>
+        <w:t xml:space="preserve">The System should be eventually consistent.  I should configure the system to have a 50% success rate. I should send four updates into the </w:t>
+      </w:r>
+      <w:proofErr w:type="gramStart"/>
+      <w:r>
+        <w:t>system  When</w:t>
+      </w:r>
+      <w:proofErr w:type="gramEnd"/>
+      <w:r>
+        <w:t xml:space="preserve"> I call the web service that returns availability statistics, I  should see that only two of the four updates failed and had to be retried. </w:t>
+      </w:r>
+    </w:p>
+    <w:p>
+      <w:pPr>
+        <w:ind w:left="360"/>
+        <w:rPr>
+          <w:b/>
+          <w:u w:val="single"/>
+        </w:rPr>
+      </w:pPr>
+      <w:r>
+        <w:t xml:space="preserve">1. I should set the system to become consistent </w:t>
+      </w:r>
+      <w:proofErr w:type="gramStart"/>
+      <w:r>
+        <w:t>every  100</w:t>
+      </w:r>
+      <w:proofErr w:type="gramEnd"/>
+      <w:r>
+        <w:t xml:space="preserve"> seconds using the </w:t>
+      </w:r>
+      <w:proofErr w:type="spellStart"/>
+      <w:r>
+        <w:t>changeValue</w:t>
+      </w:r>
+      <w:proofErr w:type="spellEnd"/>
+      <w:r>
+        <w:t xml:space="preserve"> service. This should be passed in as an integer along </w:t>
+      </w:r>
+      <w:proofErr w:type="spellStart"/>
+      <w:r>
+        <w:t>eitht</w:t>
+      </w:r>
+      <w:proofErr w:type="spellEnd"/>
+      <w:r>
+        <w:t xml:space="preserve"> he </w:t>
+      </w:r>
+      <w:proofErr w:type="spellStart"/>
+      <w:r>
+        <w:t>nme</w:t>
+      </w:r>
+      <w:proofErr w:type="spellEnd"/>
+      <w:r>
+        <w:t xml:space="preserve"> of the parameter in question.</w:t>
+      </w:r>
+    </w:p>
+    <w:p>
+      <w:pPr>
+        <w:pStyle w:val="ListParagraph"/>
+      </w:pPr>
+      <w:r>
+        <w:rPr>
+          <w:b/>
+          <w:u w:val="single"/>
+        </w:rPr>
+        <w:t xml:space="preserve">     </w:t>
+      </w:r>
+      <w:r>
+        <w:t xml:space="preserve">2. I should use the </w:t>
+      </w:r>
+      <w:proofErr w:type="spellStart"/>
+      <w:r>
+        <w:t>changeValue</w:t>
+      </w:r>
+      <w:proofErr w:type="spellEnd"/>
+      <w:r>
+        <w:t xml:space="preserve"> service to se the availability percentage to the amount specified above. This should be passed in as an integer along </w:t>
+      </w:r>
+      <w:proofErr w:type="spellStart"/>
+      <w:r>
+        <w:t>eitht</w:t>
+      </w:r>
+      <w:proofErr w:type="spellEnd"/>
+      <w:r>
+        <w:t xml:space="preserve"> he </w:t>
+      </w:r>
+      <w:proofErr w:type="spellStart"/>
+      <w:r>
+        <w:t>nme</w:t>
+      </w:r>
+      <w:proofErr w:type="spellEnd"/>
+      <w:r>
+        <w:t xml:space="preserve"> of the parameter in question. </w:t>
+      </w:r>
+    </w:p>
+    <w:p>
+      <w:pPr>
+        <w:pStyle w:val="ListParagraph"/>
+      </w:pPr>
+      <w:r>
+        <w:t xml:space="preserve">   3. I should then send three updates to the system using the eventual consistency service using </w:t>
+      </w:r>
+      <w:proofErr w:type="gramStart"/>
+      <w:r>
+        <w:t xml:space="preserve">the  </w:t>
+      </w:r>
+      <w:proofErr w:type="spellStart"/>
+      <w:r>
+        <w:t>updateData</w:t>
+      </w:r>
+      <w:proofErr w:type="spellEnd"/>
+      <w:proofErr w:type="gramEnd"/>
+      <w:r>
+        <w:t xml:space="preserve"> service that I developed as part of the eventual consistency service.</w:t>
+      </w:r>
+    </w:p>
+    <w:p>
+      <w:pPr>
+        <w:pStyle w:val="ListParagraph"/>
+      </w:pPr>
+      <w:r>
+        <w:t xml:space="preserve">4.After 100 seconds, I should use the stats service to check the availability statistics. This service should return a </w:t>
+      </w:r>
+      <w:proofErr w:type="spellStart"/>
+      <w:r>
+        <w:t>Json</w:t>
+      </w:r>
+      <w:proofErr w:type="spellEnd"/>
+      <w:r>
+        <w:t xml:space="preserve"> result containing the percentage of requests that were successful, the </w:t>
+      </w:r>
+      <w:proofErr w:type="gramStart"/>
+      <w:r>
+        <w:t>percentage  that</w:t>
+      </w:r>
+      <w:proofErr w:type="gramEnd"/>
+      <w:r>
+        <w:t xml:space="preserve"> failed,  and the total number of requests received.  The percentages should match those listed above </w:t>
+      </w:r>
+    </w:p>
+    <w:p>
+      <w:pPr>
+        <w:ind w:left="360"/>
+      </w:pPr>
+      <w:r>
+        <w:t xml:space="preserve">         5. all </w:t>
+      </w:r>
+      <w:proofErr w:type="spellStart"/>
+      <w:r>
+        <w:t>fo</w:t>
+      </w:r>
+      <w:proofErr w:type="spellEnd"/>
+      <w:r>
+        <w:t xml:space="preserve"> the updates should have been persisted in the database, which I should be      able to manually see if I inspect the </w:t>
+      </w:r>
+      <w:proofErr w:type="gramStart"/>
+      <w:r>
+        <w:t>database .</w:t>
+      </w:r>
+      <w:proofErr w:type="gramEnd"/>
+    </w:p>
+    <w:p>
+      <w:pPr>
+        <w:pStyle w:val="ListParagraph"/>
+        <w:rPr>
+          <w:b/>
+          <w:u w:val="single"/>
+        </w:rPr>
+      </w:pPr>
     </w:p>
     <w:p>
       <w:pPr>
@@ -120,13 +421,7 @@
         </w:rPr>
       </w:pPr>
       <w:r>
-        <w:t xml:space="preserve">The System should be eventually consistent.  I should configure the system to have a </w:t>
-      </w:r>
-      <w:r>
-        <w:t>25</w:t>
-      </w:r>
-      <w:r>
-        <w:t xml:space="preserve">% success rate. I should send four updates into the </w:t>
+        <w:t xml:space="preserve">The System should be eventually consistent.  I should configure the system to have a 25% success rate. I should send four updates into the </w:t>
       </w:r>
       <w:proofErr w:type="gramStart"/>
       <w:r>
@@ -134,14 +429,167 @@
       </w:r>
       <w:proofErr w:type="gramEnd"/>
       <w:r>
-        <w:t xml:space="preserve"> I call the web service that returns availability statistics, I  should see</w:t>
-      </w:r>
-      <w:r>
-        <w:t xml:space="preserve"> that  three </w:t>
-      </w:r>
-      <w:r>
-        <w:t xml:space="preserve"> of the four updates failed and had to be retried. </w:t>
-      </w:r>
+        <w:t xml:space="preserve"> I call the web service that returns availability statistics, I  should see that  three  of the four updates failed and had to be retried. </w:t>
+      </w:r>
+    </w:p>
+    <w:p>
+      <w:pPr>
+        <w:pStyle w:val="ListParagraph"/>
+        <w:rPr>
+          <w:b/>
+          <w:u w:val="single"/>
+        </w:rPr>
+      </w:pPr>
+      <w:r>
+        <w:lastRenderedPageBreak/>
+        <w:t xml:space="preserve">1. I should set the system to become consistent </w:t>
+      </w:r>
+      <w:proofErr w:type="gramStart"/>
+      <w:r>
+        <w:t>every  100</w:t>
+      </w:r>
+      <w:proofErr w:type="gramEnd"/>
+      <w:r>
+        <w:t xml:space="preserve"> seconds using the </w:t>
+      </w:r>
+      <w:proofErr w:type="spellStart"/>
+      <w:r>
+        <w:t>changeValue</w:t>
+      </w:r>
+      <w:proofErr w:type="spellEnd"/>
+      <w:r>
+        <w:t xml:space="preserve"> service. This should be passed in as an integer along </w:t>
+      </w:r>
+      <w:proofErr w:type="spellStart"/>
+      <w:r>
+        <w:t>eitht</w:t>
+      </w:r>
+      <w:proofErr w:type="spellEnd"/>
+      <w:r>
+        <w:t xml:space="preserve"> he </w:t>
+      </w:r>
+      <w:proofErr w:type="spellStart"/>
+      <w:r>
+        <w:t>nme</w:t>
+      </w:r>
+      <w:proofErr w:type="spellEnd"/>
+      <w:r>
+        <w:t xml:space="preserve"> of the parameter in question.</w:t>
+      </w:r>
+    </w:p>
+    <w:p>
+      <w:pPr>
+        <w:pStyle w:val="ListParagraph"/>
+      </w:pPr>
+      <w:r>
+        <w:rPr>
+          <w:b/>
+          <w:u w:val="single"/>
+        </w:rPr>
+        <w:t xml:space="preserve">     </w:t>
+      </w:r>
+      <w:r>
+        <w:t xml:space="preserve">2. I should use the </w:t>
+      </w:r>
+      <w:proofErr w:type="spellStart"/>
+      <w:r>
+        <w:t>changeValue</w:t>
+      </w:r>
+      <w:proofErr w:type="spellEnd"/>
+      <w:r>
+        <w:t xml:space="preserve"> service to se the availability percentage to the amount specified above. This should be passed in as an integer along </w:t>
+      </w:r>
+      <w:proofErr w:type="spellStart"/>
+      <w:r>
+        <w:t>eitht</w:t>
+      </w:r>
+      <w:proofErr w:type="spellEnd"/>
+      <w:r>
+        <w:t xml:space="preserve"> he </w:t>
+      </w:r>
+      <w:proofErr w:type="spellStart"/>
+      <w:r>
+        <w:t>nme</w:t>
+      </w:r>
+      <w:proofErr w:type="spellEnd"/>
+      <w:r>
+        <w:t xml:space="preserve"> of the parameter in question. </w:t>
+      </w:r>
+    </w:p>
+    <w:p>
+      <w:pPr>
+        <w:pStyle w:val="ListParagraph"/>
+      </w:pPr>
+      <w:r>
+        <w:t xml:space="preserve">   3. I should then send three updates to the system using the eventual consistency service using </w:t>
+      </w:r>
+      <w:proofErr w:type="gramStart"/>
+      <w:r>
+        <w:t xml:space="preserve">the  </w:t>
+      </w:r>
+      <w:proofErr w:type="spellStart"/>
+      <w:r>
+        <w:t>updateData</w:t>
+      </w:r>
+      <w:proofErr w:type="spellEnd"/>
+      <w:proofErr w:type="gramEnd"/>
+      <w:r>
+        <w:t xml:space="preserve"> service that I developed as part of the eventual consistency service.</w:t>
+      </w:r>
+    </w:p>
+    <w:p>
+      <w:pPr>
+        <w:pStyle w:val="ListParagraph"/>
+      </w:pPr>
+      <w:r>
+        <w:t xml:space="preserve">4.After 100 seconds, I should use the stats service to check the availability statistics. This service should return a </w:t>
+      </w:r>
+      <w:proofErr w:type="spellStart"/>
+      <w:r>
+        <w:t>Json</w:t>
+      </w:r>
+      <w:proofErr w:type="spellEnd"/>
+      <w:r>
+        <w:t xml:space="preserve"> result containing the percentage of requests that were successful, the </w:t>
+      </w:r>
+      <w:proofErr w:type="gramStart"/>
+      <w:r>
+        <w:t>percentage  that</w:t>
+      </w:r>
+      <w:proofErr w:type="gramEnd"/>
+      <w:r>
+        <w:t xml:space="preserve"> failed,  and the total number of requests received.  The percentages should match those listed above </w:t>
+      </w:r>
+    </w:p>
+    <w:p>
+      <w:pPr>
+        <w:pStyle w:val="ListParagraph"/>
+      </w:pPr>
+      <w:r>
+        <w:t xml:space="preserve">5. all </w:t>
+      </w:r>
+      <w:proofErr w:type="spellStart"/>
+      <w:r>
+        <w:t>fo</w:t>
+      </w:r>
+      <w:proofErr w:type="spellEnd"/>
+      <w:r>
+        <w:t xml:space="preserve"> the updates should have been persisted in the database, which I should be able to manually see if I inspect the </w:t>
+      </w:r>
+      <w:proofErr w:type="gramStart"/>
+      <w:r>
+        <w:t>database .</w:t>
+      </w:r>
+      <w:proofErr w:type="gramEnd"/>
+    </w:p>
+    <w:p>
+      <w:pPr>
+        <w:pStyle w:val="ListParagraph"/>
+        <w:rPr>
+          <w:b/>
+          <w:u w:val="single"/>
+        </w:rPr>
+      </w:pPr>
     </w:p>
     <w:p>
       <w:pPr>
@@ -156,13 +604,7 @@
         </w:rPr>
       </w:pPr>
       <w:r>
-        <w:t xml:space="preserve">The System should be eventually consistent.  I should configure the system to have a </w:t>
-      </w:r>
-      <w:r>
-        <w:t>100</w:t>
-      </w:r>
-      <w:r>
-        <w:t xml:space="preserve">% success rate. I should send four updates into the </w:t>
+        <w:t xml:space="preserve">The System should be eventually consistent.  I should configure the system to have a 100% success rate. I should send four updates into the </w:t>
       </w:r>
       <w:proofErr w:type="gramStart"/>
       <w:r>
@@ -170,14 +612,157 @@
       </w:r>
       <w:proofErr w:type="gramEnd"/>
       <w:r>
-        <w:t xml:space="preserve"> I call the web service that returns availability statistics, I  should see</w:t>
-      </w:r>
-      <w:r>
-        <w:t xml:space="preserve">  none of the </w:t>
-      </w:r>
-      <w:r>
-        <w:t xml:space="preserve"> updates failed and had to be retried. </w:t>
-      </w:r>
+        <w:t xml:space="preserve"> I call the web service that returns availability statistics, I  should see  none of the  updates failed and had to be retried. </w:t>
+      </w:r>
+    </w:p>
+    <w:p>
+      <w:pPr>
+        <w:pStyle w:val="ListParagraph"/>
+        <w:rPr>
+          <w:b/>
+          <w:u w:val="single"/>
+        </w:rPr>
+      </w:pPr>
+      <w:r>
+        <w:t xml:space="preserve">1. I should set the system to become consistent </w:t>
+      </w:r>
+      <w:proofErr w:type="gramStart"/>
+      <w:r>
+        <w:t>every  100</w:t>
+      </w:r>
+      <w:proofErr w:type="gramEnd"/>
+      <w:r>
+        <w:t xml:space="preserve"> seconds using the </w:t>
+      </w:r>
+      <w:proofErr w:type="spellStart"/>
+      <w:r>
+        <w:t>changeValue</w:t>
+      </w:r>
+      <w:proofErr w:type="spellEnd"/>
+      <w:r>
+        <w:t xml:space="preserve"> service. This should be passed in as an integer along </w:t>
+      </w:r>
+      <w:proofErr w:type="spellStart"/>
+      <w:r>
+        <w:t>eitht</w:t>
+      </w:r>
+      <w:proofErr w:type="spellEnd"/>
+      <w:r>
+        <w:t xml:space="preserve"> he </w:t>
+      </w:r>
+      <w:proofErr w:type="spellStart"/>
+      <w:r>
+        <w:t>nme</w:t>
+      </w:r>
+      <w:proofErr w:type="spellEnd"/>
+      <w:r>
+        <w:t xml:space="preserve"> of the parameter in question.</w:t>
+      </w:r>
+    </w:p>
+    <w:p>
+      <w:pPr>
+        <w:pStyle w:val="ListParagraph"/>
+      </w:pPr>
+      <w:r>
+        <w:rPr>
+          <w:b/>
+          <w:u w:val="single"/>
+        </w:rPr>
+        <w:t xml:space="preserve">     </w:t>
+      </w:r>
+      <w:r>
+        <w:t xml:space="preserve">2. I should use the </w:t>
+      </w:r>
+      <w:proofErr w:type="spellStart"/>
+      <w:r>
+        <w:t>changeValue</w:t>
+      </w:r>
+      <w:proofErr w:type="spellEnd"/>
+      <w:r>
+        <w:t xml:space="preserve"> service to se the availability percentage to the amount specified above. This should be passed in as an integer along </w:t>
+      </w:r>
+      <w:proofErr w:type="spellStart"/>
+      <w:r>
+        <w:t>eitht</w:t>
+      </w:r>
+      <w:proofErr w:type="spellEnd"/>
+      <w:r>
+        <w:t xml:space="preserve"> he </w:t>
+      </w:r>
+      <w:proofErr w:type="spellStart"/>
+      <w:r>
+        <w:t>nme</w:t>
+      </w:r>
+      <w:proofErr w:type="spellEnd"/>
+      <w:r>
+        <w:t xml:space="preserve"> of the parameter in question. </w:t>
+      </w:r>
+    </w:p>
+    <w:p>
+      <w:pPr>
+        <w:pStyle w:val="ListParagraph"/>
+      </w:pPr>
+      <w:r>
+        <w:t xml:space="preserve">   3. I should then send three updates to the system using the eventual consistency service using </w:t>
+      </w:r>
+      <w:proofErr w:type="gramStart"/>
+      <w:r>
+        <w:t xml:space="preserve">the  </w:t>
+      </w:r>
+      <w:proofErr w:type="spellStart"/>
+      <w:r>
+        <w:t>updateData</w:t>
+      </w:r>
+      <w:proofErr w:type="spellEnd"/>
+      <w:proofErr w:type="gramEnd"/>
+      <w:r>
+        <w:t xml:space="preserve"> service that I developed as part of the eventual consistency service.</w:t>
+      </w:r>
+    </w:p>
+    <w:p>
+      <w:pPr>
+        <w:pStyle w:val="ListParagraph"/>
+      </w:pPr>
+      <w:r>
+        <w:t xml:space="preserve">4.After 100 seconds, I should use the stats service to check the availability statistics. This service should return a </w:t>
+      </w:r>
+      <w:proofErr w:type="spellStart"/>
+      <w:r>
+        <w:t>Json</w:t>
+      </w:r>
+      <w:proofErr w:type="spellEnd"/>
+      <w:r>
+        <w:t xml:space="preserve"> result containing the percentage of requests that were successful, the </w:t>
+      </w:r>
+      <w:proofErr w:type="gramStart"/>
+      <w:r>
+        <w:t>percentage  that</w:t>
+      </w:r>
+      <w:proofErr w:type="gramEnd"/>
+      <w:r>
+        <w:t xml:space="preserve"> failed,  and the total number of requests received.  The percentages should match those listed above </w:t>
+      </w:r>
+    </w:p>
+    <w:p>
+      <w:pPr>
+        <w:pStyle w:val="ListParagraph"/>
+      </w:pPr>
+      <w:r>
+        <w:t xml:space="preserve">5. all </w:t>
+      </w:r>
+      <w:proofErr w:type="spellStart"/>
+      <w:r>
+        <w:t>fo</w:t>
+      </w:r>
+      <w:proofErr w:type="spellEnd"/>
+      <w:r>
+        <w:t xml:space="preserve"> the updates should have been persisted in the database, which I should be able to manually see if I inspect the </w:t>
+      </w:r>
+      <w:proofErr w:type="gramStart"/>
+      <w:r>
+        <w:t>database .</w:t>
+      </w:r>
+      <w:proofErr w:type="gramEnd"/>
     </w:p>
     <w:p>
       <w:pPr>
@@ -187,8 +772,6 @@
           <w:u w:val="single"/>
         </w:rPr>
       </w:pPr>
-      <w:bookmarkStart w:id="0" w:name="_GoBack"/>
-      <w:bookmarkEnd w:id="0"/>
     </w:p>
     <w:sectPr>
       <w:pgSz w:w="11900" w:h="16840"/>

</xml_diff>